<commit_message>
pres and time investigation
</commit_message>
<xml_diff>
--- a/textpres4.docx
+++ b/textpres4.docx
@@ -1,6 +1,6 @@
 
 <file path=word/document.xml><?xml version="1.0" encoding="utf-8"?>
-<w:document xmlns:wpc="http://schemas.microsoft.com/office/word/2010/wordprocessingCanvas" xmlns:cx="http://schemas.microsoft.com/office/drawing/2014/chartex" xmlns:cx1="http://schemas.microsoft.com/office/drawing/2015/9/8/chartex" xmlns:cx2="http://schemas.microsoft.com/office/drawing/2015/10/21/chartex" xmlns:cx3="http://schemas.microsoft.com/office/drawing/2016/5/9/chartex" xmlns:cx4="http://schemas.microsoft.com/office/drawing/2016/5/10/chartex" xmlns:cx5="http://schemas.microsoft.com/office/drawing/2016/5/11/chartex" xmlns:cx6="http://schemas.microsoft.com/office/drawing/2016/5/12/chartex" xmlns:cx7="http://schemas.microsoft.com/office/drawing/2016/5/13/chartex" xmlns:cx8="http://schemas.microsoft.com/office/drawing/2016/5/14/chartex" xmlns:mc="http://schemas.openxmlformats.org/markup-compatibility/2006" xmlns:aink="http://schemas.microsoft.com/office/drawing/2016/ink" xmlns:am3d="http://schemas.microsoft.com/office/drawing/2017/model3d" xmlns:o="urn:schemas-microsoft-com:office:office" xmlns:r="http://schemas.openxmlformats.org/officeDocument/2006/relationships" xmlns:m="http://schemas.openxmlformats.org/officeDocument/2006/math" xmlns:v="urn:schemas-microsoft-com:vml" xmlns:wp14="http://schemas.microsoft.com/office/word/2010/wordprocessingDrawing" xmlns:wp="http://schemas.openxmlformats.org/drawingml/2006/wordprocessingDrawing" xmlns:w10="urn:schemas-microsoft-com:office:word" xmlns:w="http://schemas.openxmlformats.org/wordprocessingml/2006/main" xmlns:w14="http://schemas.microsoft.com/office/word/2010/wordml" xmlns:w15="http://schemas.microsoft.com/office/word/2012/wordml" xmlns:w16cex="http://schemas.microsoft.com/office/word/2018/wordml/cex" xmlns:w16cid="http://schemas.microsoft.com/office/word/2016/wordml/cid" xmlns:w16="http://schemas.microsoft.com/office/word/2018/wordml" xmlns:w16sdtdh="http://schemas.microsoft.com/office/word/2020/wordml/sdtdatahash" xmlns:w16se="http://schemas.microsoft.com/office/word/2015/wordml/symex" xmlns:wpg="http://schemas.microsoft.com/office/word/2010/wordprocessingGroup" xmlns:wpi="http://schemas.microsoft.com/office/word/2010/wordprocessingInk" xmlns:wne="http://schemas.microsoft.com/office/word/2006/wordml" xmlns:wps="http://schemas.microsoft.com/office/word/2010/wordprocessingShape" mc:Ignorable="w14 w15 w16se w16cid w16 w16cex w16sdtdh wp14">
+<w:document xmlns:wpc="http://schemas.microsoft.com/office/word/2010/wordprocessingCanvas" xmlns:cx="http://schemas.microsoft.com/office/drawing/2014/chartex" xmlns:cx1="http://schemas.microsoft.com/office/drawing/2015/9/8/chartex" xmlns:cx2="http://schemas.microsoft.com/office/drawing/2015/10/21/chartex" xmlns:cx3="http://schemas.microsoft.com/office/drawing/2016/5/9/chartex" xmlns:cx4="http://schemas.microsoft.com/office/drawing/2016/5/10/chartex" xmlns:cx5="http://schemas.microsoft.com/office/drawing/2016/5/11/chartex" xmlns:cx6="http://schemas.microsoft.com/office/drawing/2016/5/12/chartex" xmlns:cx7="http://schemas.microsoft.com/office/drawing/2016/5/13/chartex" xmlns:cx8="http://schemas.microsoft.com/office/drawing/2016/5/14/chartex" xmlns:mc="http://schemas.openxmlformats.org/markup-compatibility/2006" xmlns:aink="http://schemas.microsoft.com/office/drawing/2016/ink" xmlns:am3d="http://schemas.microsoft.com/office/drawing/2017/model3d" xmlns:o="urn:schemas-microsoft-com:office:office" xmlns:r="http://schemas.openxmlformats.org/officeDocument/2006/relationships" xmlns:m="http://schemas.openxmlformats.org/officeDocument/2006/math" xmlns:v="urn:schemas-microsoft-com:vml" xmlns:wp14="http://schemas.microsoft.com/office/word/2010/wordprocessingDrawing" xmlns:wp="http://schemas.openxmlformats.org/drawingml/2006/wordprocessingDrawing" xmlns:w10="urn:schemas-microsoft-com:office:word" xmlns:w="http://schemas.openxmlformats.org/wordprocessingml/2006/main" xmlns:w14="http://schemas.microsoft.com/office/word/2010/wordml" xmlns:w15="http://schemas.microsoft.com/office/word/2012/wordml" xmlns:w16cid="http://schemas.microsoft.com/office/word/2016/wordml/cid" xmlns:w16se="http://schemas.microsoft.com/office/word/2015/wordml/symex" xmlns:wpg="http://schemas.microsoft.com/office/word/2010/wordprocessingGroup" xmlns:wpi="http://schemas.microsoft.com/office/word/2010/wordprocessingInk" xmlns:wne="http://schemas.microsoft.com/office/word/2006/wordml" xmlns:wps="http://schemas.microsoft.com/office/word/2010/wordprocessingShape" mc:Ignorable="w14 w15 w16se w16cid wp14">
   <w:body>
     <w:p>
       <w:pPr>
@@ -17,7 +17,7 @@
     </w:p>
     <w:p>
       <w:pPr>
-        <w:pStyle w:val="Paragraphedeliste"/>
+        <w:pStyle w:val="ListParagraph"/>
         <w:numPr>
           <w:ilvl w:val="0"/>
           <w:numId w:val="1"/>
@@ -110,7 +110,7 @@
     </w:p>
     <w:p>
       <w:pPr>
-        <w:pStyle w:val="Paragraphedeliste"/>
+        <w:pStyle w:val="ListParagraph"/>
         <w:numPr>
           <w:ilvl w:val="0"/>
           <w:numId w:val="1"/>
@@ -128,7 +128,7 @@
     </w:p>
     <w:p>
       <w:pPr>
-        <w:pStyle w:val="Paragraphedeliste"/>
+        <w:pStyle w:val="ListParagraph"/>
         <w:numPr>
           <w:ilvl w:val="1"/>
           <w:numId w:val="1"/>
@@ -146,7 +146,7 @@
     </w:p>
     <w:p>
       <w:pPr>
-        <w:pStyle w:val="Paragraphedeliste"/>
+        <w:pStyle w:val="ListParagraph"/>
         <w:numPr>
           <w:ilvl w:val="0"/>
           <w:numId w:val="1"/>
@@ -164,7 +164,7 @@
     </w:p>
     <w:p>
       <w:pPr>
-        <w:pStyle w:val="Paragraphedeliste"/>
+        <w:pStyle w:val="ListParagraph"/>
         <w:numPr>
           <w:ilvl w:val="1"/>
           <w:numId w:val="1"/>
@@ -182,7 +182,7 @@
     </w:p>
     <w:p>
       <w:pPr>
-        <w:pStyle w:val="Paragraphedeliste"/>
+        <w:pStyle w:val="ListParagraph"/>
         <w:numPr>
           <w:ilvl w:val="1"/>
           <w:numId w:val="1"/>
@@ -200,7 +200,7 @@
     </w:p>
     <w:p>
       <w:pPr>
-        <w:pStyle w:val="Paragraphedeliste"/>
+        <w:pStyle w:val="ListParagraph"/>
         <w:numPr>
           <w:ilvl w:val="2"/>
           <w:numId w:val="1"/>
@@ -218,7 +218,7 @@
     </w:p>
     <w:p>
       <w:pPr>
-        <w:pStyle w:val="Paragraphedeliste"/>
+        <w:pStyle w:val="ListParagraph"/>
         <w:numPr>
           <w:ilvl w:val="0"/>
           <w:numId w:val="1"/>
@@ -262,7 +262,7 @@
     </w:p>
     <w:p>
       <w:pPr>
-        <w:pStyle w:val="Paragraphedeliste"/>
+        <w:pStyle w:val="ListParagraph"/>
         <w:numPr>
           <w:ilvl w:val="0"/>
           <w:numId w:val="1"/>
@@ -280,7 +280,7 @@
     </w:p>
     <w:p>
       <w:pPr>
-        <w:pStyle w:val="Paragraphedeliste"/>
+        <w:pStyle w:val="ListParagraph"/>
         <w:numPr>
           <w:ilvl w:val="0"/>
           <w:numId w:val="1"/>
@@ -298,7 +298,7 @@
     </w:p>
     <w:p>
       <w:pPr>
-        <w:pStyle w:val="Paragraphedeliste"/>
+        <w:pStyle w:val="ListParagraph"/>
         <w:numPr>
           <w:ilvl w:val="1"/>
           <w:numId w:val="1"/>
@@ -316,19 +316,19 @@
     </w:p>
     <w:p>
       <w:pPr>
-        <w:pStyle w:val="Paragraphedeliste"/>
-        <w:numPr>
-          <w:ilvl w:val="0"/>
-          <w:numId w:val="1"/>
-        </w:numPr>
-        <w:rPr>
-          <w:lang w:val="en-US"/>
-        </w:rPr>
-      </w:pPr>
-    </w:p>
-    <w:p>
-      <w:pPr>
-        <w:pStyle w:val="Paragraphedeliste"/>
+        <w:pStyle w:val="ListParagraph"/>
+        <w:numPr>
+          <w:ilvl w:val="0"/>
+          <w:numId w:val="1"/>
+        </w:numPr>
+        <w:rPr>
+          <w:lang w:val="en-US"/>
+        </w:rPr>
+      </w:pPr>
+    </w:p>
+    <w:p>
+      <w:pPr>
+        <w:pStyle w:val="ListParagraph"/>
         <w:numPr>
           <w:ilvl w:val="0"/>
           <w:numId w:val="1"/>
@@ -346,7 +346,7 @@
     </w:p>
     <w:p>
       <w:pPr>
-        <w:pStyle w:val="Paragraphedeliste"/>
+        <w:pStyle w:val="ListParagraph"/>
         <w:numPr>
           <w:ilvl w:val="1"/>
           <w:numId w:val="1"/>
@@ -390,19 +390,19 @@
     </w:p>
     <w:p>
       <w:pPr>
-        <w:pStyle w:val="Paragraphedeliste"/>
-        <w:numPr>
-          <w:ilvl w:val="0"/>
-          <w:numId w:val="1"/>
-        </w:numPr>
-        <w:rPr>
-          <w:lang w:val="en-US"/>
-        </w:rPr>
-      </w:pPr>
-    </w:p>
-    <w:p>
-      <w:pPr>
-        <w:pStyle w:val="Paragraphedeliste"/>
+        <w:pStyle w:val="ListParagraph"/>
+        <w:numPr>
+          <w:ilvl w:val="0"/>
+          <w:numId w:val="1"/>
+        </w:numPr>
+        <w:rPr>
+          <w:lang w:val="en-US"/>
+        </w:rPr>
+      </w:pPr>
+    </w:p>
+    <w:p>
+      <w:pPr>
+        <w:pStyle w:val="ListParagraph"/>
         <w:numPr>
           <w:ilvl w:val="0"/>
           <w:numId w:val="1"/>
@@ -426,7 +426,7 @@
     </w:p>
     <w:p>
       <w:pPr>
-        <w:pStyle w:val="Paragraphedeliste"/>
+        <w:pStyle w:val="ListParagraph"/>
         <w:numPr>
           <w:ilvl w:val="1"/>
           <w:numId w:val="1"/>
@@ -444,7 +444,7 @@
     </w:p>
     <w:p>
       <w:pPr>
-        <w:pStyle w:val="Paragraphedeliste"/>
+        <w:pStyle w:val="ListParagraph"/>
         <w:numPr>
           <w:ilvl w:val="2"/>
           <w:numId w:val="1"/>
@@ -462,7 +462,7 @@
     </w:p>
     <w:p>
       <w:pPr>
-        <w:pStyle w:val="Paragraphedeliste"/>
+        <w:pStyle w:val="ListParagraph"/>
         <w:numPr>
           <w:ilvl w:val="1"/>
           <w:numId w:val="1"/>
@@ -516,7 +516,7 @@
     </w:p>
     <w:p>
       <w:pPr>
-        <w:pStyle w:val="Paragraphedeliste"/>
+        <w:pStyle w:val="ListParagraph"/>
         <w:numPr>
           <w:ilvl w:val="1"/>
           <w:numId w:val="1"/>
@@ -529,21 +529,7 @@
         <w:rPr>
           <w:lang w:val="en-US"/>
         </w:rPr>
-        <w:t xml:space="preserve">And that people with hippocampal lesion </w:t>
-      </w:r>
-      <w:proofErr w:type="gramStart"/>
-      <w:r>
-        <w:rPr>
-          <w:lang w:val="en-US"/>
-        </w:rPr>
-        <w:t>are</w:t>
-      </w:r>
-      <w:proofErr w:type="gramEnd"/>
-      <w:r>
-        <w:rPr>
-          <w:lang w:val="en-US"/>
-        </w:rPr>
-        <w:t xml:space="preserve"> only able </w:t>
+        <w:t xml:space="preserve">And that people with hippocampal lesion are only able </w:t>
       </w:r>
       <w:r>
         <w:rPr>
@@ -560,7 +546,7 @@
     </w:p>
     <w:p>
       <w:pPr>
-        <w:pStyle w:val="Paragraphedeliste"/>
+        <w:pStyle w:val="ListParagraph"/>
         <w:numPr>
           <w:ilvl w:val="2"/>
           <w:numId w:val="1"/>
@@ -636,7 +622,7 @@
     </w:p>
     <w:p>
       <w:pPr>
-        <w:pStyle w:val="Paragraphedeliste"/>
+        <w:pStyle w:val="ListParagraph"/>
         <w:numPr>
           <w:ilvl w:val="0"/>
           <w:numId w:val="1"/>
@@ -655,7 +641,7 @@
     </w:p>
     <w:p>
       <w:pPr>
-        <w:pStyle w:val="Paragraphedeliste"/>
+        <w:pStyle w:val="ListParagraph"/>
         <w:numPr>
           <w:ilvl w:val="0"/>
           <w:numId w:val="1"/>
@@ -679,34 +665,28 @@
     </w:p>
     <w:p>
       <w:pPr>
-        <w:pStyle w:val="Paragraphedeliste"/>
-        <w:numPr>
-          <w:ilvl w:val="0"/>
-          <w:numId w:val="1"/>
-        </w:numPr>
-        <w:rPr>
-          <w:lang w:val="en-US"/>
-        </w:rPr>
-      </w:pPr>
-      <w:r>
-        <w:rPr>
-          <w:lang w:val="en-US"/>
-        </w:rPr>
-        <w:t xml:space="preserve">also each stimulus of each combination </w:t>
-      </w:r>
+        <w:pStyle w:val="ListParagraph"/>
+        <w:numPr>
+          <w:ilvl w:val="0"/>
+          <w:numId w:val="1"/>
+        </w:numPr>
+        <w:rPr>
+          <w:lang w:val="en-US"/>
+        </w:rPr>
+      </w:pPr>
       <w:proofErr w:type="gramStart"/>
       <w:r>
         <w:rPr>
           <w:lang w:val="en-US"/>
         </w:rPr>
-        <w:t>are</w:t>
+        <w:t>also</w:t>
       </w:r>
       <w:proofErr w:type="gramEnd"/>
       <w:r>
         <w:rPr>
           <w:lang w:val="en-US"/>
         </w:rPr>
-        <w:t xml:space="preserve"> balanced by familiarity, name accuracy, and inside/outside</w:t>
+        <w:t xml:space="preserve"> each stimulus of each combination are balanced by familiarity, name accuracy, and inside/outside</w:t>
       </w:r>
     </w:p>
     <w:p>
@@ -744,21 +724,7 @@
         <w:rPr>
           <w:lang w:val="en-US"/>
         </w:rPr>
-        <w:t xml:space="preserve">phases we: preconditioning, </w:t>
-      </w:r>
-      <w:proofErr w:type="gramStart"/>
-      <w:r>
-        <w:rPr>
-          <w:lang w:val="en-US"/>
-        </w:rPr>
-        <w:t>conditioning</w:t>
-      </w:r>
-      <w:proofErr w:type="gramEnd"/>
-      <w:r>
-        <w:rPr>
-          <w:lang w:val="en-US"/>
-        </w:rPr>
-        <w:t xml:space="preserve"> and </w:t>
+        <w:t xml:space="preserve">phases we: preconditioning, conditioning and </w:t>
       </w:r>
       <w:r>
         <w:rPr>
@@ -769,7 +735,7 @@
     </w:p>
     <w:p>
       <w:pPr>
-        <w:pStyle w:val="Paragraphedeliste"/>
+        <w:pStyle w:val="ListParagraph"/>
         <w:numPr>
           <w:ilvl w:val="0"/>
           <w:numId w:val="1"/>
@@ -793,7 +759,7 @@
     </w:p>
     <w:p>
       <w:pPr>
-        <w:pStyle w:val="Paragraphedeliste"/>
+        <w:pStyle w:val="ListParagraph"/>
         <w:numPr>
           <w:ilvl w:val="2"/>
           <w:numId w:val="1"/>
@@ -811,7 +777,7 @@
     </w:p>
     <w:p>
       <w:pPr>
-        <w:pStyle w:val="Paragraphedeliste"/>
+        <w:pStyle w:val="ListParagraph"/>
         <w:numPr>
           <w:ilvl w:val="2"/>
           <w:numId w:val="1"/>
@@ -841,7 +807,7 @@
     </w:p>
     <w:p>
       <w:pPr>
-        <w:pStyle w:val="Paragraphedeliste"/>
+        <w:pStyle w:val="ListParagraph"/>
         <w:numPr>
           <w:ilvl w:val="0"/>
           <w:numId w:val="1"/>
@@ -883,7 +849,7 @@
     </w:p>
     <w:p>
       <w:pPr>
-        <w:pStyle w:val="Paragraphedeliste"/>
+        <w:pStyle w:val="ListParagraph"/>
         <w:numPr>
           <w:ilvl w:val="1"/>
           <w:numId w:val="1"/>
@@ -901,7 +867,7 @@
     </w:p>
     <w:p>
       <w:pPr>
-        <w:pStyle w:val="Paragraphedeliste"/>
+        <w:pStyle w:val="ListParagraph"/>
         <w:numPr>
           <w:ilvl w:val="0"/>
           <w:numId w:val="1"/>
@@ -956,7 +922,7 @@
     </w:p>
     <w:p>
       <w:pPr>
-        <w:pStyle w:val="Paragraphedeliste"/>
+        <w:pStyle w:val="ListParagraph"/>
         <w:numPr>
           <w:ilvl w:val="1"/>
           <w:numId w:val="1"/>
@@ -974,7 +940,7 @@
     </w:p>
     <w:p>
       <w:pPr>
-        <w:pStyle w:val="Paragraphedeliste"/>
+        <w:pStyle w:val="ListParagraph"/>
         <w:numPr>
           <w:ilvl w:val="0"/>
           <w:numId w:val="1"/>
@@ -992,7 +958,7 @@
     </w:p>
     <w:p>
       <w:pPr>
-        <w:pStyle w:val="Paragraphedeliste"/>
+        <w:pStyle w:val="ListParagraph"/>
         <w:numPr>
           <w:ilvl w:val="0"/>
           <w:numId w:val="1"/>
@@ -1042,7 +1008,7 @@
     </w:p>
     <w:p>
       <w:pPr>
-        <w:pStyle w:val="Paragraphedeliste"/>
+        <w:pStyle w:val="ListParagraph"/>
         <w:numPr>
           <w:ilvl w:val="1"/>
           <w:numId w:val="1"/>
@@ -1066,7 +1032,7 @@
     </w:p>
     <w:p>
       <w:pPr>
-        <w:pStyle w:val="Paragraphedeliste"/>
+        <w:pStyle w:val="ListParagraph"/>
         <w:numPr>
           <w:ilvl w:val="1"/>
           <w:numId w:val="1"/>
@@ -1084,7 +1050,7 @@
     </w:p>
     <w:p>
       <w:pPr>
-        <w:pStyle w:val="Paragraphedeliste"/>
+        <w:pStyle w:val="ListParagraph"/>
         <w:numPr>
           <w:ilvl w:val="0"/>
           <w:numId w:val="1"/>
@@ -1102,7 +1068,7 @@
     </w:p>
     <w:p>
       <w:pPr>
-        <w:pStyle w:val="Paragraphedeliste"/>
+        <w:pStyle w:val="ListParagraph"/>
         <w:numPr>
           <w:ilvl w:val="1"/>
           <w:numId w:val="1"/>
@@ -1171,7 +1137,7 @@
     </w:p>
     <w:p>
       <w:pPr>
-        <w:pStyle w:val="Paragraphedeliste"/>
+        <w:pStyle w:val="ListParagraph"/>
         <w:numPr>
           <w:ilvl w:val="0"/>
           <w:numId w:val="1"/>
@@ -1189,7 +1155,7 @@
     </w:p>
     <w:p>
       <w:pPr>
-        <w:pStyle w:val="Paragraphedeliste"/>
+        <w:pStyle w:val="ListParagraph"/>
         <w:numPr>
           <w:ilvl w:val="1"/>
           <w:numId w:val="1"/>
@@ -1207,7 +1173,7 @@
     </w:p>
     <w:p>
       <w:pPr>
-        <w:pStyle w:val="Paragraphedeliste"/>
+        <w:pStyle w:val="ListParagraph"/>
         <w:numPr>
           <w:ilvl w:val="1"/>
           <w:numId w:val="1"/>
@@ -1225,7 +1191,7 @@
     </w:p>
     <w:p>
       <w:pPr>
-        <w:pStyle w:val="Paragraphedeliste"/>
+        <w:pStyle w:val="ListParagraph"/>
         <w:numPr>
           <w:ilvl w:val="2"/>
           <w:numId w:val="1"/>
@@ -1243,7 +1209,7 @@
     </w:p>
     <w:p>
       <w:pPr>
-        <w:pStyle w:val="Paragraphedeliste"/>
+        <w:pStyle w:val="ListParagraph"/>
         <w:numPr>
           <w:ilvl w:val="1"/>
           <w:numId w:val="1"/>
@@ -1268,7 +1234,7 @@
     </w:p>
     <w:p>
       <w:pPr>
-        <w:pStyle w:val="Paragraphedeliste"/>
+        <w:pStyle w:val="ListParagraph"/>
         <w:numPr>
           <w:ilvl w:val="2"/>
           <w:numId w:val="1"/>
@@ -1286,7 +1252,7 @@
     </w:p>
     <w:p>
       <w:pPr>
-        <w:pStyle w:val="Paragraphedeliste"/>
+        <w:pStyle w:val="ListParagraph"/>
         <w:numPr>
           <w:ilvl w:val="0"/>
           <w:numId w:val="1"/>
@@ -1316,7 +1282,7 @@
     </w:p>
     <w:p>
       <w:pPr>
-        <w:pStyle w:val="Paragraphedeliste"/>
+        <w:pStyle w:val="ListParagraph"/>
         <w:numPr>
           <w:ilvl w:val="1"/>
           <w:numId w:val="1"/>
@@ -1329,26 +1295,12 @@
         <w:rPr>
           <w:lang w:val="en-US"/>
         </w:rPr>
-        <w:t xml:space="preserve">We have several repetitions per </w:t>
-      </w:r>
-      <w:proofErr w:type="gramStart"/>
-      <w:r>
-        <w:rPr>
-          <w:lang w:val="en-US"/>
-        </w:rPr>
-        <w:t>runs, because</w:t>
-      </w:r>
-      <w:proofErr w:type="gramEnd"/>
-      <w:r>
-        <w:rPr>
-          <w:lang w:val="en-US"/>
-        </w:rPr>
-        <w:t xml:space="preserve"> we need more presentations for conditioning to work</w:t>
-      </w:r>
-    </w:p>
-    <w:p>
-      <w:pPr>
-        <w:pStyle w:val="Paragraphedeliste"/>
+        <w:t>We have several repetitions per runs, because we need more presentations for conditioning to work</w:t>
+      </w:r>
+    </w:p>
+    <w:p>
+      <w:pPr>
+        <w:pStyle w:val="ListParagraph"/>
         <w:numPr>
           <w:ilvl w:val="0"/>
           <w:numId w:val="1"/>
@@ -1378,7 +1330,7 @@
     </w:p>
     <w:p>
       <w:pPr>
-        <w:pStyle w:val="Paragraphedeliste"/>
+        <w:pStyle w:val="ListParagraph"/>
         <w:numPr>
           <w:ilvl w:val="1"/>
           <w:numId w:val="1"/>
@@ -1396,7 +1348,7 @@
     </w:p>
     <w:p>
       <w:pPr>
-        <w:pStyle w:val="Paragraphedeliste"/>
+        <w:pStyle w:val="ListParagraph"/>
         <w:numPr>
           <w:ilvl w:val="0"/>
           <w:numId w:val="1"/>
@@ -1426,7 +1378,7 @@
     </w:p>
     <w:p>
       <w:pPr>
-        <w:pStyle w:val="Paragraphedeliste"/>
+        <w:pStyle w:val="ListParagraph"/>
         <w:numPr>
           <w:ilvl w:val="1"/>
           <w:numId w:val="1"/>
@@ -1456,7 +1408,7 @@
     </w:p>
     <w:p>
       <w:pPr>
-        <w:pStyle w:val="Paragraphedeliste"/>
+        <w:pStyle w:val="ListParagraph"/>
         <w:numPr>
           <w:ilvl w:val="1"/>
           <w:numId w:val="1"/>
@@ -1474,7 +1426,7 @@
     </w:p>
     <w:p>
       <w:pPr>
-        <w:pStyle w:val="Paragraphedeliste"/>
+        <w:pStyle w:val="ListParagraph"/>
         <w:numPr>
           <w:ilvl w:val="0"/>
           <w:numId w:val="1"/>
@@ -1501,6 +1453,12 @@
           <w:lang w:val="en-US"/>
         </w:rPr>
         <w:t xml:space="preserve">So overall it should take </w:t>
+      </w:r>
+      <w:r>
+        <w:rPr>
+          <w:lang w:val="en-US"/>
+        </w:rPr>
+        <w:t xml:space="preserve">a bit less than </w:t>
       </w:r>
       <w:r>
         <w:rPr>
@@ -1570,7 +1528,7 @@
     </w:p>
     <w:p>
       <w:pPr>
-        <w:pStyle w:val="Paragraphedeliste"/>
+        <w:pStyle w:val="ListParagraph"/>
         <w:numPr>
           <w:ilvl w:val="0"/>
           <w:numId w:val="1"/>
@@ -1600,7 +1558,7 @@
     </w:p>
     <w:p>
       <w:pPr>
-        <w:pStyle w:val="Paragraphedeliste"/>
+        <w:pStyle w:val="ListParagraph"/>
         <w:numPr>
           <w:ilvl w:val="0"/>
           <w:numId w:val="1"/>
@@ -1630,7 +1588,7 @@
     </w:p>
     <w:p>
       <w:pPr>
-        <w:pStyle w:val="Paragraphedeliste"/>
+        <w:pStyle w:val="ListParagraph"/>
         <w:numPr>
           <w:ilvl w:val="0"/>
           <w:numId w:val="1"/>
@@ -1660,7 +1618,7 @@
     </w:p>
     <w:p>
       <w:pPr>
-        <w:pStyle w:val="Paragraphedeliste"/>
+        <w:pStyle w:val="ListParagraph"/>
         <w:numPr>
           <w:ilvl w:val="1"/>
           <w:numId w:val="1"/>
@@ -1678,7 +1636,7 @@
     </w:p>
     <w:p>
       <w:pPr>
-        <w:pStyle w:val="Paragraphedeliste"/>
+        <w:pStyle w:val="ListParagraph"/>
         <w:numPr>
           <w:ilvl w:val="1"/>
           <w:numId w:val="1"/>
@@ -1696,7 +1654,7 @@
     </w:p>
     <w:p>
       <w:pPr>
-        <w:pStyle w:val="Paragraphedeliste"/>
+        <w:pStyle w:val="ListParagraph"/>
         <w:numPr>
           <w:ilvl w:val="1"/>
           <w:numId w:val="1"/>
@@ -1766,7 +1724,7 @@
     </w:p>
     <w:p>
       <w:pPr>
-        <w:pStyle w:val="Paragraphedeliste"/>
+        <w:pStyle w:val="ListParagraph"/>
         <w:numPr>
           <w:ilvl w:val="0"/>
           <w:numId w:val="1"/>
@@ -1803,7 +1761,7 @@
     </w:p>
     <w:p>
       <w:pPr>
-        <w:pStyle w:val="Paragraphedeliste"/>
+        <w:pStyle w:val="ListParagraph"/>
         <w:numPr>
           <w:ilvl w:val="0"/>
           <w:numId w:val="1"/>
@@ -1835,7 +1793,7 @@
     </w:p>
     <w:p>
       <w:pPr>
-        <w:pStyle w:val="Paragraphedeliste"/>
+        <w:pStyle w:val="ListParagraph"/>
         <w:numPr>
           <w:ilvl w:val="0"/>
           <w:numId w:val="1"/>
@@ -1884,16 +1842,43 @@
           <w:lang w:val="en-US"/>
         </w:rPr>
       </w:pPr>
-      <w:r>
-        <w:rPr>
-          <w:lang w:val="en-US"/>
-        </w:rPr>
-        <w:t>For the reactivation analysis, we will use two approaches</w:t>
-      </w:r>
-    </w:p>
-    <w:p>
-      <w:pPr>
-        <w:pStyle w:val="Paragraphedeliste"/>
+      <w:proofErr w:type="gramStart"/>
+      <w:r>
+        <w:rPr>
+          <w:lang w:val="en-US"/>
+        </w:rPr>
+        <w:t>So</w:t>
+      </w:r>
+      <w:proofErr w:type="gramEnd"/>
+      <w:r>
+        <w:rPr>
+          <w:lang w:val="en-US"/>
+        </w:rPr>
+        <w:t xml:space="preserve"> the 1</w:t>
+      </w:r>
+      <w:r>
+        <w:rPr>
+          <w:vertAlign w:val="superscript"/>
+          <w:lang w:val="en-US"/>
+        </w:rPr>
+        <w:t>st</w:t>
+      </w:r>
+      <w:r>
+        <w:rPr>
+          <w:lang w:val="en-US"/>
+        </w:rPr>
+        <w:t xml:space="preserve"> analysis we want to do is to look at reactivation of associated image</w:t>
+      </w:r>
+      <w:r>
+        <w:rPr>
+          <w:lang w:val="en-US"/>
+        </w:rPr>
+        <w:t>, we will use two approaches</w:t>
+      </w:r>
+    </w:p>
+    <w:p>
+      <w:pPr>
+        <w:pStyle w:val="ListParagraph"/>
         <w:numPr>
           <w:ilvl w:val="0"/>
           <w:numId w:val="1"/>
@@ -1911,7 +1896,7 @@
     </w:p>
     <w:p>
       <w:pPr>
-        <w:pStyle w:val="Paragraphedeliste"/>
+        <w:pStyle w:val="ListParagraph"/>
         <w:numPr>
           <w:ilvl w:val="0"/>
           <w:numId w:val="1"/>
@@ -1929,166 +1914,556 @@
     </w:p>
     <w:p>
       <w:pPr>
-        <w:pStyle w:val="Paragraphedeliste"/>
-        <w:numPr>
-          <w:ilvl w:val="0"/>
-          <w:numId w:val="1"/>
-        </w:numPr>
-        <w:rPr>
-          <w:lang w:val="en-US"/>
-        </w:rPr>
-      </w:pPr>
-      <w:r>
-        <w:rPr>
-          <w:lang w:val="en-US"/>
-        </w:rPr>
-        <w:t xml:space="preserve">then we use ANOVAs to </w:t>
+        <w:pStyle w:val="ListParagraph"/>
+        <w:numPr>
+          <w:ilvl w:val="0"/>
+          <w:numId w:val="1"/>
+        </w:numPr>
+        <w:rPr>
+          <w:lang w:val="en-US"/>
+        </w:rPr>
+      </w:pPr>
+      <w:r>
+        <w:rPr>
+          <w:lang w:val="en-US"/>
+        </w:rPr>
+        <w:t>then we use ANOVAs to asses for changes in classifier output across runs</w:t>
+      </w:r>
+    </w:p>
+    <w:p>
+      <w:pPr>
+        <w:rPr>
+          <w:lang w:val="en-US"/>
+        </w:rPr>
+      </w:pPr>
+      <w:r>
+        <w:rPr>
+          <w:lang w:val="en-US"/>
+        </w:rPr>
+        <w:t xml:space="preserve">For the second approach we should use </w:t>
+      </w:r>
+      <w:r>
+        <w:rPr>
+          <w:lang w:val="en-US"/>
+        </w:rPr>
+        <w:t>multivariate decoding</w:t>
+      </w:r>
+    </w:p>
+    <w:p>
+      <w:pPr>
+        <w:pStyle w:val="ListParagraph"/>
+        <w:numPr>
+          <w:ilvl w:val="0"/>
+          <w:numId w:val="1"/>
+        </w:numPr>
+        <w:rPr>
+          <w:lang w:val="en-US"/>
+        </w:rPr>
+      </w:pPr>
+      <w:r>
+        <w:rPr>
+          <w:lang w:val="en-US"/>
+        </w:rPr>
+        <w:t>we train a classifier to differentiate specific scenes and objects</w:t>
+      </w:r>
+    </w:p>
+    <w:p>
+      <w:pPr>
+        <w:pStyle w:val="ListParagraph"/>
+        <w:numPr>
+          <w:ilvl w:val="0"/>
+          <w:numId w:val="1"/>
+        </w:numPr>
+        <w:rPr>
+          <w:lang w:val="en-US"/>
+        </w:rPr>
+      </w:pPr>
+      <w:r>
+        <w:rPr>
+          <w:lang w:val="en-US"/>
+        </w:rPr>
+        <w:t xml:space="preserve">and see if it can decode the associated stimulus, </w:t>
+      </w:r>
+      <w:proofErr w:type="spellStart"/>
+      <w:r>
+        <w:rPr>
+          <w:lang w:val="en-US"/>
+        </w:rPr>
+        <w:t>eg</w:t>
+      </w:r>
+      <w:proofErr w:type="spellEnd"/>
+      <w:r>
+        <w:rPr>
+          <w:lang w:val="en-US"/>
+        </w:rPr>
+        <w:t xml:space="preserve"> if we feed it an object evoked pattern from the conditioning phase, will it be able to identify the correct associated scene</w:t>
+      </w:r>
+    </w:p>
+    <w:p>
+      <w:pPr>
+        <w:rPr>
+          <w:lang w:val="en-US"/>
+        </w:rPr>
+      </w:pPr>
+      <w:r>
+        <w:rPr>
+          <w:lang w:val="en-US"/>
+        </w:rPr>
+        <w:t>--</w:t>
+      </w:r>
+    </w:p>
+    <w:p>
+      <w:pPr>
+        <w:rPr>
+          <w:lang w:val="en-US"/>
+        </w:rPr>
+      </w:pPr>
+      <w:r>
+        <w:rPr>
+          <w:lang w:val="en-US"/>
+        </w:rPr>
+        <w:t>For hippocampal activity and connectivity</w:t>
+      </w:r>
+    </w:p>
+    <w:p>
+      <w:pPr>
+        <w:pStyle w:val="ListParagraph"/>
+        <w:numPr>
+          <w:ilvl w:val="0"/>
+          <w:numId w:val="1"/>
+        </w:numPr>
+        <w:rPr>
+          <w:lang w:val="en-US"/>
+        </w:rPr>
+      </w:pPr>
+      <w:r>
+        <w:rPr>
+          <w:lang w:val="en-US"/>
+        </w:rPr>
+        <w:t xml:space="preserve">we will look at the activity in </w:t>
       </w:r>
       <w:proofErr w:type="gramStart"/>
       <w:r>
         <w:rPr>
           <w:lang w:val="en-US"/>
         </w:rPr>
-        <w:t>asses</w:t>
+        <w:t>an</w:t>
       </w:r>
       <w:proofErr w:type="gramEnd"/>
       <w:r>
         <w:rPr>
           <w:lang w:val="en-US"/>
         </w:rPr>
-        <w:t xml:space="preserve"> for changes in classifier output across runs</w:t>
-      </w:r>
-    </w:p>
-    <w:p>
-      <w:pPr>
-        <w:rPr>
-          <w:lang w:val="en-US"/>
-        </w:rPr>
-      </w:pPr>
-      <w:r>
-        <w:rPr>
-          <w:lang w:val="en-US"/>
-        </w:rPr>
-        <w:t xml:space="preserve">For the second approach we should use </w:t>
-      </w:r>
-      <w:r>
-        <w:rPr>
-          <w:lang w:val="en-US"/>
-        </w:rPr>
-        <w:t>multivariate decoding</w:t>
-      </w:r>
-    </w:p>
-    <w:p>
-      <w:pPr>
-        <w:pStyle w:val="Paragraphedeliste"/>
-        <w:numPr>
-          <w:ilvl w:val="0"/>
-          <w:numId w:val="1"/>
-        </w:numPr>
-        <w:rPr>
-          <w:lang w:val="en-US"/>
-        </w:rPr>
-      </w:pPr>
-      <w:r>
-        <w:rPr>
-          <w:lang w:val="en-US"/>
-        </w:rPr>
-        <w:t>we train a classifier to differentiate specific scenes and objects</w:t>
-      </w:r>
-    </w:p>
-    <w:p>
-      <w:pPr>
-        <w:pStyle w:val="Paragraphedeliste"/>
-        <w:numPr>
-          <w:ilvl w:val="0"/>
-          <w:numId w:val="1"/>
-        </w:numPr>
-        <w:rPr>
-          <w:lang w:val="en-US"/>
-        </w:rPr>
-      </w:pPr>
-      <w:r>
-        <w:rPr>
-          <w:lang w:val="en-US"/>
-        </w:rPr>
-        <w:t xml:space="preserve">and see if it can decode the associated stimulus, </w:t>
+        <w:t xml:space="preserve"> hippocampal masks, again averaged by phase/category</w:t>
+      </w:r>
+    </w:p>
+    <w:p>
+      <w:pPr>
+        <w:pStyle w:val="ListParagraph"/>
+        <w:numPr>
+          <w:ilvl w:val="1"/>
+          <w:numId w:val="1"/>
+        </w:numPr>
+        <w:rPr>
+          <w:lang w:val="en-US"/>
+        </w:rPr>
+      </w:pPr>
+      <w:r>
+        <w:rPr>
+          <w:lang w:val="en-US"/>
+        </w:rPr>
+        <w:t>and we again use a 2 x 2 ANOVA</w:t>
+      </w:r>
+    </w:p>
+    <w:p>
+      <w:pPr>
+        <w:pStyle w:val="ListParagraph"/>
+        <w:numPr>
+          <w:ilvl w:val="0"/>
+          <w:numId w:val="1"/>
+        </w:numPr>
+        <w:rPr>
+          <w:lang w:val="en-US"/>
+        </w:rPr>
+      </w:pPr>
+      <w:r>
+        <w:rPr>
+          <w:lang w:val="en-US"/>
+        </w:rPr>
+        <w:t>for the connectivity, we will assess it with</w:t>
+      </w:r>
+      <w:r>
+        <w:rPr>
+          <w:lang w:val="en-US"/>
+        </w:rPr>
+        <w:t xml:space="preserve"> PPI;</w:t>
+      </w:r>
+    </w:p>
+    <w:p>
+      <w:pPr>
+        <w:pStyle w:val="ListParagraph"/>
+        <w:numPr>
+          <w:ilvl w:val="1"/>
+          <w:numId w:val="1"/>
+        </w:numPr>
+        <w:rPr>
+          <w:lang w:val="en-US"/>
+        </w:rPr>
+      </w:pPr>
+      <w:r>
+        <w:rPr>
+          <w:lang w:val="en-US"/>
+        </w:rPr>
+        <w:t xml:space="preserve">with semantic </w:t>
+      </w:r>
+      <w:r>
+        <w:rPr>
+          <w:lang w:val="en-US"/>
+        </w:rPr>
+        <w:t>link</w:t>
+      </w:r>
+      <w:r>
+        <w:rPr>
+          <w:lang w:val="en-US"/>
+        </w:rPr>
+        <w:t xml:space="preserve"> </w:t>
+      </w:r>
+      <w:r>
+        <w:rPr>
+          <w:lang w:val="en-US"/>
+        </w:rPr>
+        <w:t xml:space="preserve">or reward as </w:t>
+      </w:r>
+      <w:r>
+        <w:rPr>
+          <w:lang w:val="en-US"/>
+        </w:rPr>
+        <w:t xml:space="preserve">the psychological variable, </w:t>
+      </w:r>
+    </w:p>
+    <w:p>
+      <w:pPr>
+        <w:pStyle w:val="ListParagraph"/>
+        <w:numPr>
+          <w:ilvl w:val="2"/>
+          <w:numId w:val="1"/>
+        </w:numPr>
+        <w:rPr>
+          <w:lang w:val="en-US"/>
+        </w:rPr>
+      </w:pPr>
+      <w:r>
+        <w:rPr>
+          <w:lang w:val="en-US"/>
+        </w:rPr>
+        <w:t>and signal in the hippocampus as physiological variable</w:t>
+      </w:r>
+    </w:p>
+    <w:p>
+      <w:pPr>
+        <w:rPr>
+          <w:lang w:val="en-US"/>
+        </w:rPr>
+      </w:pPr>
+      <w:r>
+        <w:rPr>
+          <w:lang w:val="en-US"/>
+        </w:rPr>
+        <w:t>--</w:t>
+      </w:r>
+    </w:p>
+    <w:p>
+      <w:pPr>
+        <w:rPr>
+          <w:lang w:val="en-US"/>
+        </w:rPr>
+      </w:pPr>
+      <w:r>
+        <w:rPr>
+          <w:lang w:val="en-US"/>
+        </w:rPr>
+        <w:t xml:space="preserve">Finally, </w:t>
+      </w:r>
+      <w:r>
+        <w:rPr>
+          <w:lang w:val="en-US"/>
+        </w:rPr>
+        <w:t>we of course have hypotheses for our analysis</w:t>
+      </w:r>
+    </w:p>
+    <w:p>
+      <w:pPr>
+        <w:pStyle w:val="ListParagraph"/>
+        <w:numPr>
+          <w:ilvl w:val="0"/>
+          <w:numId w:val="1"/>
+        </w:numPr>
+        <w:rPr>
+          <w:lang w:val="en-US"/>
+        </w:rPr>
+      </w:pPr>
+      <w:r>
+        <w:rPr>
+          <w:lang w:val="en-US"/>
+        </w:rPr>
+        <w:t>So with the reactivation analysis</w:t>
+      </w:r>
+    </w:p>
+    <w:p>
+      <w:pPr>
+        <w:pStyle w:val="ListParagraph"/>
+        <w:numPr>
+          <w:ilvl w:val="1"/>
+          <w:numId w:val="1"/>
+        </w:numPr>
+        <w:rPr>
+          <w:lang w:val="en-US"/>
+        </w:rPr>
+      </w:pPr>
+      <w:r>
+        <w:rPr>
+          <w:lang w:val="en-US"/>
+        </w:rPr>
+        <w:t>We expect…</w:t>
+      </w:r>
+    </w:p>
+    <w:p>
+      <w:pPr>
+        <w:pStyle w:val="ListParagraph"/>
+        <w:numPr>
+          <w:ilvl w:val="0"/>
+          <w:numId w:val="1"/>
+        </w:numPr>
+        <w:rPr>
+          <w:lang w:val="en-US"/>
+        </w:rPr>
+      </w:pPr>
+      <w:r>
+        <w:rPr>
+          <w:lang w:val="en-US"/>
+        </w:rPr>
+        <w:t>For the hippocampus analysis</w:t>
+      </w:r>
+    </w:p>
+    <w:p>
+      <w:pPr>
+        <w:pStyle w:val="ListParagraph"/>
+        <w:numPr>
+          <w:ilvl w:val="1"/>
+          <w:numId w:val="1"/>
+        </w:numPr>
+        <w:rPr>
+          <w:lang w:val="en-US"/>
+        </w:rPr>
+      </w:pPr>
+      <w:r>
+        <w:rPr>
+          <w:lang w:val="en-US"/>
+        </w:rPr>
+        <w:t>…</w:t>
+      </w:r>
+    </w:p>
+    <w:p>
+      <w:pPr>
+        <w:pStyle w:val="ListParagraph"/>
+        <w:numPr>
+          <w:ilvl w:val="1"/>
+          <w:numId w:val="1"/>
+        </w:numPr>
+        <w:rPr>
+          <w:lang w:val="en-US"/>
+        </w:rPr>
+      </w:pPr>
+      <w:r>
+        <w:rPr>
+          <w:lang w:val="en-US"/>
+        </w:rPr>
+        <w:t>Because maybe not necessary when semantic link</w:t>
+      </w:r>
+    </w:p>
+    <w:p>
+      <w:pPr>
+        <w:pStyle w:val="ListParagraph"/>
+        <w:numPr>
+          <w:ilvl w:val="0"/>
+          <w:numId w:val="1"/>
+        </w:numPr>
+        <w:rPr>
+          <w:lang w:val="en-US"/>
+        </w:rPr>
+      </w:pPr>
+      <w:r>
+        <w:rPr>
+          <w:lang w:val="en-US"/>
+        </w:rPr>
+        <w:lastRenderedPageBreak/>
+        <w:t xml:space="preserve">And we expect the reward effects to change </w:t>
+      </w:r>
+      <w:r>
+        <w:rPr>
+          <w:lang w:val="en-US"/>
+        </w:rPr>
+        <w:t>depending on pairs</w:t>
+      </w:r>
+    </w:p>
+    <w:p>
+      <w:pPr>
+        <w:pStyle w:val="ListParagraph"/>
+        <w:numPr>
+          <w:ilvl w:val="1"/>
+          <w:numId w:val="1"/>
+        </w:numPr>
+        <w:rPr>
+          <w:highlight w:val="yellow"/>
+          <w:lang w:val="en-US"/>
+        </w:rPr>
+      </w:pPr>
+      <w:proofErr w:type="gramStart"/>
+      <w:r>
+        <w:rPr>
+          <w:lang w:val="en-US"/>
+        </w:rPr>
+        <w:t>So</w:t>
+      </w:r>
+      <w:proofErr w:type="gramEnd"/>
+      <w:r>
+        <w:rPr>
+          <w:lang w:val="en-US"/>
+        </w:rPr>
+        <w:t xml:space="preserve"> we expect that the rewards effects are different and mediated by different pathways in the two conditions</w:t>
+      </w:r>
+    </w:p>
+    <w:p>
+      <w:pPr>
+        <w:rPr>
+          <w:lang w:val="en-US"/>
+        </w:rPr>
+      </w:pPr>
+      <w:r>
+        <w:rPr>
+          <w:lang w:val="en-US"/>
+        </w:rPr>
+        <w:t>--</w:t>
+      </w:r>
+    </w:p>
+    <w:p>
+      <w:pPr>
+        <w:rPr>
+          <w:lang w:val="en-US"/>
+        </w:rPr>
+      </w:pPr>
+      <w:r>
+        <w:rPr>
+          <w:lang w:val="en-US"/>
+        </w:rPr>
+        <w:t>Ok so to recap</w:t>
+      </w:r>
+    </w:p>
+    <w:p>
+      <w:pPr>
+        <w:pStyle w:val="ListParagraph"/>
+        <w:numPr>
+          <w:ilvl w:val="0"/>
+          <w:numId w:val="1"/>
+        </w:numPr>
+        <w:rPr>
+          <w:lang w:val="en-US"/>
+        </w:rPr>
+      </w:pPr>
+      <w:r>
+        <w:rPr>
+          <w:lang w:val="en-US"/>
+        </w:rPr>
+        <w:t>we are using associative inference, also called transitive inference</w:t>
+      </w:r>
+    </w:p>
+    <w:p>
+      <w:pPr>
+        <w:pStyle w:val="ListParagraph"/>
+        <w:numPr>
+          <w:ilvl w:val="0"/>
+          <w:numId w:val="1"/>
+        </w:numPr>
+        <w:rPr>
+          <w:lang w:val="en-US"/>
+        </w:rPr>
+      </w:pPr>
+      <w:r>
+        <w:rPr>
+          <w:lang w:val="en-US"/>
+        </w:rPr>
+        <w:t xml:space="preserve">a process that implies a transfer of value to </w:t>
+      </w:r>
+      <w:proofErr w:type="gramStart"/>
+      <w:r>
+        <w:rPr>
+          <w:lang w:val="en-US"/>
+        </w:rPr>
+        <w:t>make a decision</w:t>
+      </w:r>
+      <w:proofErr w:type="gramEnd"/>
+    </w:p>
+    <w:p>
+      <w:pPr>
+        <w:pStyle w:val="ListParagraph"/>
+        <w:numPr>
+          <w:ilvl w:val="0"/>
+          <w:numId w:val="1"/>
+        </w:numPr>
+        <w:rPr>
+          <w:lang w:val="en-US"/>
+        </w:rPr>
+      </w:pPr>
+      <w:r>
+        <w:rPr>
+          <w:lang w:val="en-US"/>
+        </w:rPr>
+        <w:t>and it seems to rely on hippocampus</w:t>
+      </w:r>
+    </w:p>
+    <w:p>
+      <w:pPr>
+        <w:pStyle w:val="ListParagraph"/>
+        <w:numPr>
+          <w:ilvl w:val="1"/>
+          <w:numId w:val="1"/>
+        </w:numPr>
+        <w:rPr>
+          <w:lang w:val="en-US"/>
+        </w:rPr>
+      </w:pPr>
+      <w:r>
+        <w:rPr>
+          <w:lang w:val="en-US"/>
+        </w:rPr>
+        <w:t xml:space="preserve">but not </w:t>
       </w:r>
       <w:proofErr w:type="spellStart"/>
       <w:r>
         <w:rPr>
           <w:lang w:val="en-US"/>
         </w:rPr>
-        <w:t>eg</w:t>
+        <w:t>necessarilly</w:t>
       </w:r>
       <w:proofErr w:type="spellEnd"/>
       <w:r>
         <w:rPr>
           <w:lang w:val="en-US"/>
         </w:rPr>
-        <w:t xml:space="preserve"> if we feed it an object evoked pattern from the conditioning phase, will it be able to identify the correct associated scene</w:t>
-      </w:r>
-    </w:p>
-    <w:p>
-      <w:pPr>
-        <w:rPr>
-          <w:lang w:val="en-US"/>
-        </w:rPr>
-      </w:pPr>
-      <w:r>
-        <w:rPr>
-          <w:lang w:val="en-US"/>
-        </w:rPr>
-        <w:t>--</w:t>
-      </w:r>
-    </w:p>
-    <w:p>
-      <w:pPr>
-        <w:rPr>
-          <w:lang w:val="en-US"/>
-        </w:rPr>
-      </w:pPr>
-      <w:r>
-        <w:rPr>
-          <w:lang w:val="en-US"/>
-        </w:rPr>
-        <w:t>For hippocampal activity and connectivity</w:t>
-      </w:r>
-    </w:p>
-    <w:p>
-      <w:pPr>
-        <w:pStyle w:val="Paragraphedeliste"/>
-        <w:numPr>
-          <w:ilvl w:val="0"/>
-          <w:numId w:val="1"/>
-        </w:numPr>
-        <w:rPr>
-          <w:lang w:val="en-US"/>
-        </w:rPr>
-      </w:pPr>
-      <w:r>
-        <w:rPr>
-          <w:lang w:val="en-US"/>
-        </w:rPr>
-        <w:t xml:space="preserve">we will look at the activity in </w:t>
-      </w:r>
-      <w:proofErr w:type="gramStart"/>
-      <w:r>
-        <w:rPr>
-          <w:lang w:val="en-US"/>
-        </w:rPr>
-        <w:t>an</w:t>
-      </w:r>
-      <w:proofErr w:type="gramEnd"/>
-      <w:r>
-        <w:rPr>
-          <w:lang w:val="en-US"/>
-        </w:rPr>
-        <w:t xml:space="preserve"> hippocampal masks, again averaged by phase/run/category</w:t>
-      </w:r>
-    </w:p>
-    <w:p>
-      <w:pPr>
-        <w:pStyle w:val="Paragraphedeliste"/>
+        <w:t xml:space="preserve"> as much whe</w:t>
+      </w:r>
+      <w:bookmarkStart w:id="0" w:name="_GoBack"/>
+      <w:bookmarkEnd w:id="0"/>
+      <w:r>
+        <w:rPr>
+          <w:lang w:val="en-US"/>
+        </w:rPr>
+        <w:t>n there is an already existing semantic link</w:t>
+      </w:r>
+    </w:p>
+    <w:p>
+      <w:pPr>
+        <w:pStyle w:val="ListParagraph"/>
         <w:numPr>
           <w:ilvl w:val="1"/>
           <w:numId w:val="1"/>
@@ -2101,44 +2476,12 @@
         <w:rPr>
           <w:lang w:val="en-US"/>
         </w:rPr>
-        <w:t>and we again use a 2 x 2 ANOVA</w:t>
-      </w:r>
-    </w:p>
-    <w:p>
-      <w:pPr>
-        <w:pStyle w:val="Paragraphedeliste"/>
-        <w:numPr>
-          <w:ilvl w:val="0"/>
-          <w:numId w:val="1"/>
-        </w:numPr>
-        <w:rPr>
-          <w:lang w:val="en-US"/>
-        </w:rPr>
-      </w:pPr>
-      <w:r>
-        <w:rPr>
-          <w:lang w:val="en-US"/>
-        </w:rPr>
-        <w:t>for the connectivity, we will assess it with</w:t>
-      </w:r>
-      <w:r>
-        <w:rPr>
-          <w:lang w:val="en-US"/>
-        </w:rPr>
-        <w:t xml:space="preserve"> </w:t>
-      </w:r>
-      <w:proofErr w:type="gramStart"/>
-      <w:r>
-        <w:rPr>
-          <w:lang w:val="en-US"/>
-        </w:rPr>
-        <w:t>PPI;</w:t>
-      </w:r>
-      <w:proofErr w:type="gramEnd"/>
-    </w:p>
-    <w:p>
-      <w:pPr>
-        <w:pStyle w:val="Paragraphedeliste"/>
+        <w:t>so we want to understand how the inference can be made in this situation</w:t>
+      </w:r>
+    </w:p>
+    <w:p>
+      <w:pPr>
+        <w:pStyle w:val="ListParagraph"/>
         <w:numPr>
           <w:ilvl w:val="1"/>
           <w:numId w:val="1"/>
@@ -2151,389 +2494,12 @@
         <w:rPr>
           <w:lang w:val="en-US"/>
         </w:rPr>
-        <w:t xml:space="preserve">with semantic </w:t>
-      </w:r>
-      <w:r>
-        <w:rPr>
-          <w:lang w:val="en-US"/>
-        </w:rPr>
-        <w:t>link</w:t>
-      </w:r>
-      <w:r>
-        <w:rPr>
-          <w:lang w:val="en-US"/>
-        </w:rPr>
-        <w:t xml:space="preserve"> </w:t>
-      </w:r>
-      <w:r>
-        <w:rPr>
-          <w:lang w:val="en-US"/>
-        </w:rPr>
-        <w:t xml:space="preserve">or reward as </w:t>
-      </w:r>
-      <w:r>
-        <w:rPr>
-          <w:lang w:val="en-US"/>
-        </w:rPr>
-        <w:t xml:space="preserve">the psychological variable, </w:t>
-      </w:r>
-    </w:p>
-    <w:p>
-      <w:pPr>
-        <w:pStyle w:val="Paragraphedeliste"/>
-        <w:numPr>
-          <w:ilvl w:val="2"/>
-          <w:numId w:val="1"/>
-        </w:numPr>
-        <w:rPr>
-          <w:lang w:val="en-US"/>
-        </w:rPr>
-      </w:pPr>
-      <w:r>
-        <w:rPr>
-          <w:lang w:val="en-US"/>
-        </w:rPr>
-        <w:t>and signal in the hippocampus as physiological variable</w:t>
-      </w:r>
-    </w:p>
-    <w:p>
-      <w:pPr>
-        <w:rPr>
-          <w:lang w:val="en-US"/>
-        </w:rPr>
-      </w:pPr>
-      <w:r>
-        <w:rPr>
-          <w:lang w:val="en-US"/>
-        </w:rPr>
-        <w:t>--</w:t>
-      </w:r>
-    </w:p>
-    <w:p>
-      <w:pPr>
-        <w:rPr>
-          <w:lang w:val="en-US"/>
-        </w:rPr>
-      </w:pPr>
-      <w:r>
-        <w:rPr>
-          <w:lang w:val="en-US"/>
-        </w:rPr>
-        <w:t xml:space="preserve">Finally, </w:t>
-      </w:r>
-      <w:r>
-        <w:rPr>
-          <w:lang w:val="en-US"/>
-        </w:rPr>
-        <w:t>we of course have hypotheses for our analysis</w:t>
-      </w:r>
-    </w:p>
-    <w:p>
-      <w:pPr>
-        <w:pStyle w:val="Paragraphedeliste"/>
-        <w:numPr>
-          <w:ilvl w:val="0"/>
-          <w:numId w:val="1"/>
-        </w:numPr>
-        <w:rPr>
-          <w:lang w:val="en-US"/>
-        </w:rPr>
-      </w:pPr>
-      <w:r>
-        <w:rPr>
-          <w:lang w:val="en-US"/>
-        </w:rPr>
-        <w:t>So with the reactivation analysis</w:t>
-      </w:r>
-    </w:p>
-    <w:p>
-      <w:pPr>
-        <w:pStyle w:val="Paragraphedeliste"/>
-        <w:numPr>
-          <w:ilvl w:val="1"/>
-          <w:numId w:val="1"/>
-        </w:numPr>
-        <w:rPr>
-          <w:lang w:val="en-US"/>
-        </w:rPr>
-      </w:pPr>
-      <w:r>
-        <w:rPr>
-          <w:lang w:val="en-US"/>
-        </w:rPr>
-        <w:t>We expect…</w:t>
-      </w:r>
-    </w:p>
-    <w:p>
-      <w:pPr>
-        <w:pStyle w:val="Paragraphedeliste"/>
-        <w:numPr>
-          <w:ilvl w:val="0"/>
-          <w:numId w:val="1"/>
-        </w:numPr>
-        <w:rPr>
-          <w:lang w:val="en-US"/>
-        </w:rPr>
-      </w:pPr>
-      <w:r>
-        <w:rPr>
-          <w:lang w:val="en-US"/>
-        </w:rPr>
-        <w:t>For the hippocampus analysis</w:t>
-      </w:r>
-    </w:p>
-    <w:p>
-      <w:pPr>
-        <w:pStyle w:val="Paragraphedeliste"/>
-        <w:numPr>
-          <w:ilvl w:val="1"/>
-          <w:numId w:val="1"/>
-        </w:numPr>
-        <w:rPr>
-          <w:lang w:val="en-US"/>
-        </w:rPr>
-      </w:pPr>
-      <w:r>
-        <w:rPr>
-          <w:lang w:val="en-US"/>
-        </w:rPr>
-        <w:t>…</w:t>
-      </w:r>
-    </w:p>
-    <w:p>
-      <w:pPr>
-        <w:pStyle w:val="Paragraphedeliste"/>
-        <w:numPr>
-          <w:ilvl w:val="1"/>
-          <w:numId w:val="1"/>
-        </w:numPr>
-        <w:rPr>
-          <w:lang w:val="en-US"/>
-        </w:rPr>
-      </w:pPr>
-      <w:r>
-        <w:rPr>
-          <w:lang w:val="en-US"/>
-        </w:rPr>
-        <w:t>Because maybe not necessary when semantic link</w:t>
-      </w:r>
-    </w:p>
-    <w:p>
-      <w:pPr>
-        <w:pStyle w:val="Paragraphedeliste"/>
-        <w:numPr>
-          <w:ilvl w:val="0"/>
-          <w:numId w:val="1"/>
-        </w:numPr>
-        <w:rPr>
-          <w:lang w:val="en-US"/>
-        </w:rPr>
-      </w:pPr>
-      <w:r>
-        <w:rPr>
-          <w:lang w:val="en-US"/>
-        </w:rPr>
-        <w:t>And we expect the reward effects to change based on the semantic nature of pairs</w:t>
-      </w:r>
-    </w:p>
-    <w:p>
-      <w:pPr>
-        <w:pStyle w:val="Paragraphedeliste"/>
-        <w:numPr>
-          <w:ilvl w:val="1"/>
-          <w:numId w:val="1"/>
-        </w:numPr>
-        <w:rPr>
-          <w:lang w:val="en-US"/>
-        </w:rPr>
-      </w:pPr>
-      <w:r>
-        <w:rPr>
-          <w:lang w:val="en-US"/>
-        </w:rPr>
-        <w:lastRenderedPageBreak/>
-        <w:t>So reward should help inference, especially for not semantic pairs</w:t>
-      </w:r>
-    </w:p>
-    <w:p>
-      <w:pPr>
-        <w:pStyle w:val="Paragraphedeliste"/>
-        <w:numPr>
-          <w:ilvl w:val="1"/>
-          <w:numId w:val="1"/>
-        </w:numPr>
-        <w:rPr>
-          <w:highlight w:val="yellow"/>
-          <w:lang w:val="en-US"/>
-        </w:rPr>
-      </w:pPr>
-      <w:r>
-        <w:rPr>
-          <w:highlight w:val="yellow"/>
-          <w:lang w:val="en-US"/>
-        </w:rPr>
-        <w:t>And accordingly, this difference should be modulated by hippocampal activity</w:t>
-      </w:r>
-    </w:p>
-    <w:p>
-      <w:pPr>
-        <w:rPr>
-          <w:lang w:val="en-US"/>
-        </w:rPr>
-      </w:pPr>
-      <w:r>
-        <w:rPr>
-          <w:lang w:val="en-US"/>
-        </w:rPr>
-        <w:t>--</w:t>
-      </w:r>
-    </w:p>
-    <w:p>
-      <w:pPr>
-        <w:rPr>
-          <w:lang w:val="en-US"/>
-        </w:rPr>
-      </w:pPr>
-      <w:r>
-        <w:rPr>
-          <w:lang w:val="en-US"/>
-        </w:rPr>
-        <w:t>Ok so to recap</w:t>
-      </w:r>
-    </w:p>
-    <w:p>
-      <w:pPr>
-        <w:pStyle w:val="Paragraphedeliste"/>
-        <w:numPr>
-          <w:ilvl w:val="0"/>
-          <w:numId w:val="1"/>
-        </w:numPr>
-        <w:rPr>
-          <w:lang w:val="en-US"/>
-        </w:rPr>
-      </w:pPr>
-      <w:r>
-        <w:rPr>
-          <w:lang w:val="en-US"/>
-        </w:rPr>
-        <w:t>we are using associative inference, also called transitive inference</w:t>
-      </w:r>
-    </w:p>
-    <w:p>
-      <w:pPr>
-        <w:pStyle w:val="Paragraphedeliste"/>
-        <w:numPr>
-          <w:ilvl w:val="0"/>
-          <w:numId w:val="1"/>
-        </w:numPr>
-        <w:rPr>
-          <w:lang w:val="en-US"/>
-        </w:rPr>
-      </w:pPr>
-      <w:r>
-        <w:rPr>
-          <w:lang w:val="en-US"/>
-        </w:rPr>
-        <w:t xml:space="preserve">a process that implies a transfer of value to </w:t>
-      </w:r>
-      <w:proofErr w:type="gramStart"/>
-      <w:r>
-        <w:rPr>
-          <w:lang w:val="en-US"/>
-        </w:rPr>
-        <w:t>make a decision</w:t>
-      </w:r>
-      <w:proofErr w:type="gramEnd"/>
-    </w:p>
-    <w:p>
-      <w:pPr>
-        <w:pStyle w:val="Paragraphedeliste"/>
-        <w:numPr>
-          <w:ilvl w:val="0"/>
-          <w:numId w:val="1"/>
-        </w:numPr>
-        <w:rPr>
-          <w:lang w:val="en-US"/>
-        </w:rPr>
-      </w:pPr>
-      <w:r>
-        <w:rPr>
-          <w:lang w:val="en-US"/>
-        </w:rPr>
-        <w:t>and it seems to rely on hippocampus</w:t>
-      </w:r>
-    </w:p>
-    <w:p>
-      <w:pPr>
-        <w:pStyle w:val="Paragraphedeliste"/>
-        <w:numPr>
-          <w:ilvl w:val="1"/>
-          <w:numId w:val="1"/>
-        </w:numPr>
-        <w:rPr>
-          <w:lang w:val="en-US"/>
-        </w:rPr>
-      </w:pPr>
-      <w:r>
-        <w:rPr>
-          <w:lang w:val="en-US"/>
-        </w:rPr>
-        <w:t xml:space="preserve">but not </w:t>
-      </w:r>
-      <w:proofErr w:type="spellStart"/>
-      <w:r>
-        <w:rPr>
-          <w:lang w:val="en-US"/>
-        </w:rPr>
-        <w:t>necessarilly</w:t>
-      </w:r>
-      <w:proofErr w:type="spellEnd"/>
-      <w:r>
-        <w:rPr>
-          <w:lang w:val="en-US"/>
-        </w:rPr>
-        <w:t xml:space="preserve"> as much when there is an already existing semantic link</w:t>
-      </w:r>
-    </w:p>
-    <w:p>
-      <w:pPr>
-        <w:pStyle w:val="Paragraphedeliste"/>
-        <w:numPr>
-          <w:ilvl w:val="1"/>
-          <w:numId w:val="1"/>
-        </w:numPr>
-        <w:rPr>
-          <w:lang w:val="en-US"/>
-        </w:rPr>
-      </w:pPr>
-      <w:r>
-        <w:rPr>
-          <w:lang w:val="en-US"/>
-        </w:rPr>
-        <w:t>so we want to understand how the inference can be made in this situation</w:t>
-      </w:r>
-    </w:p>
-    <w:p>
-      <w:pPr>
-        <w:pStyle w:val="Paragraphedeliste"/>
-        <w:numPr>
-          <w:ilvl w:val="1"/>
-          <w:numId w:val="1"/>
-        </w:numPr>
-        <w:rPr>
-          <w:lang w:val="en-US"/>
-        </w:rPr>
-      </w:pPr>
-      <w:r>
-        <w:rPr>
-          <w:lang w:val="en-US"/>
-        </w:rPr>
         <w:t>and how it interacts with reward</w:t>
       </w:r>
     </w:p>
     <w:p>
       <w:pPr>
-        <w:pStyle w:val="Paragraphedeliste"/>
+        <w:pStyle w:val="ListParagraph"/>
         <w:numPr>
           <w:ilvl w:val="0"/>
           <w:numId w:val="1"/>
@@ -2551,7 +2517,7 @@
     </w:p>
     <w:p>
       <w:pPr>
-        <w:pStyle w:val="Paragraphedeliste"/>
+        <w:pStyle w:val="ListParagraph"/>
         <w:numPr>
           <w:ilvl w:val="0"/>
           <w:numId w:val="1"/>
@@ -2569,7 +2535,7 @@
     </w:p>
     <w:p>
       <w:pPr>
-        <w:pStyle w:val="Paragraphedeliste"/>
+        <w:pStyle w:val="ListParagraph"/>
         <w:numPr>
           <w:ilvl w:val="0"/>
           <w:numId w:val="1"/>
@@ -2626,7 +2592,7 @@
 </file>
 
 <file path=word/numbering.xml><?xml version="1.0" encoding="utf-8"?>
-<w:numbering xmlns:wpc="http://schemas.microsoft.com/office/word/2010/wordprocessingCanvas" xmlns:cx="http://schemas.microsoft.com/office/drawing/2014/chartex" xmlns:cx1="http://schemas.microsoft.com/office/drawing/2015/9/8/chartex" xmlns:cx2="http://schemas.microsoft.com/office/drawing/2015/10/21/chartex" xmlns:cx3="http://schemas.microsoft.com/office/drawing/2016/5/9/chartex" xmlns:cx4="http://schemas.microsoft.com/office/drawing/2016/5/10/chartex" xmlns:cx5="http://schemas.microsoft.com/office/drawing/2016/5/11/chartex" xmlns:cx6="http://schemas.microsoft.com/office/drawing/2016/5/12/chartex" xmlns:cx7="http://schemas.microsoft.com/office/drawing/2016/5/13/chartex" xmlns:cx8="http://schemas.microsoft.com/office/drawing/2016/5/14/chartex" xmlns:mc="http://schemas.openxmlformats.org/markup-compatibility/2006" xmlns:aink="http://schemas.microsoft.com/office/drawing/2016/ink" xmlns:am3d="http://schemas.microsoft.com/office/drawing/2017/model3d" xmlns:o="urn:schemas-microsoft-com:office:office" xmlns:r="http://schemas.openxmlformats.org/officeDocument/2006/relationships" xmlns:m="http://schemas.openxmlformats.org/officeDocument/2006/math" xmlns:v="urn:schemas-microsoft-com:vml" xmlns:wp14="http://schemas.microsoft.com/office/word/2010/wordprocessingDrawing" xmlns:wp="http://schemas.openxmlformats.org/drawingml/2006/wordprocessingDrawing" xmlns:w10="urn:schemas-microsoft-com:office:word" xmlns:w="http://schemas.openxmlformats.org/wordprocessingml/2006/main" xmlns:w14="http://schemas.microsoft.com/office/word/2010/wordml" xmlns:w15="http://schemas.microsoft.com/office/word/2012/wordml" xmlns:w16cex="http://schemas.microsoft.com/office/word/2018/wordml/cex" xmlns:w16cid="http://schemas.microsoft.com/office/word/2016/wordml/cid" xmlns:w16="http://schemas.microsoft.com/office/word/2018/wordml" xmlns:w16sdtdh="http://schemas.microsoft.com/office/word/2020/wordml/sdtdatahash" xmlns:w16se="http://schemas.microsoft.com/office/word/2015/wordml/symex" xmlns:wpg="http://schemas.microsoft.com/office/word/2010/wordprocessingGroup" xmlns:wpi="http://schemas.microsoft.com/office/word/2010/wordprocessingInk" xmlns:wne="http://schemas.microsoft.com/office/word/2006/wordml" xmlns:wps="http://schemas.microsoft.com/office/word/2010/wordprocessingShape" mc:Ignorable="w14 w15 w16se w16cid w16 w16cex w16sdtdh wp14">
+<w:numbering xmlns:wpc="http://schemas.microsoft.com/office/word/2010/wordprocessingCanvas" xmlns:cx="http://schemas.microsoft.com/office/drawing/2014/chartex" xmlns:cx1="http://schemas.microsoft.com/office/drawing/2015/9/8/chartex" xmlns:cx2="http://schemas.microsoft.com/office/drawing/2015/10/21/chartex" xmlns:cx3="http://schemas.microsoft.com/office/drawing/2016/5/9/chartex" xmlns:cx4="http://schemas.microsoft.com/office/drawing/2016/5/10/chartex" xmlns:cx5="http://schemas.microsoft.com/office/drawing/2016/5/11/chartex" xmlns:cx6="http://schemas.microsoft.com/office/drawing/2016/5/12/chartex" xmlns:cx7="http://schemas.microsoft.com/office/drawing/2016/5/13/chartex" xmlns:cx8="http://schemas.microsoft.com/office/drawing/2016/5/14/chartex" xmlns:mc="http://schemas.openxmlformats.org/markup-compatibility/2006" xmlns:aink="http://schemas.microsoft.com/office/drawing/2016/ink" xmlns:am3d="http://schemas.microsoft.com/office/drawing/2017/model3d" xmlns:o="urn:schemas-microsoft-com:office:office" xmlns:r="http://schemas.openxmlformats.org/officeDocument/2006/relationships" xmlns:m="http://schemas.openxmlformats.org/officeDocument/2006/math" xmlns:v="urn:schemas-microsoft-com:vml" xmlns:wp14="http://schemas.microsoft.com/office/word/2010/wordprocessingDrawing" xmlns:wp="http://schemas.openxmlformats.org/drawingml/2006/wordprocessingDrawing" xmlns:w10="urn:schemas-microsoft-com:office:word" xmlns:w="http://schemas.openxmlformats.org/wordprocessingml/2006/main" xmlns:w14="http://schemas.microsoft.com/office/word/2010/wordml" xmlns:w15="http://schemas.microsoft.com/office/word/2012/wordml" xmlns:w16cid="http://schemas.microsoft.com/office/word/2016/wordml/cid" xmlns:w16se="http://schemas.microsoft.com/office/word/2015/wordml/symex" xmlns:wpg="http://schemas.microsoft.com/office/word/2010/wordprocessingGroup" xmlns:wpi="http://schemas.microsoft.com/office/word/2010/wordprocessingInk" xmlns:wne="http://schemas.microsoft.com/office/word/2006/wordml" xmlns:wps="http://schemas.microsoft.com/office/word/2010/wordprocessingShape" mc:Ignorable="w14 w15 w16se w16cid wp14">
   <w:abstractNum w:abstractNumId="0" w15:restartNumberingAfterBreak="0">
     <w:nsid w:val="59C77CC2"/>
     <w:multiLevelType w:val="hybridMultilevel"/>
@@ -2746,7 +2712,7 @@
 </file>
 
 <file path=word/styles.xml><?xml version="1.0" encoding="utf-8"?>
-<w:styles xmlns:mc="http://schemas.openxmlformats.org/markup-compatibility/2006" xmlns:r="http://schemas.openxmlformats.org/officeDocument/2006/relationships" xmlns:w="http://schemas.openxmlformats.org/wordprocessingml/2006/main" xmlns:w14="http://schemas.microsoft.com/office/word/2010/wordml" xmlns:w15="http://schemas.microsoft.com/office/word/2012/wordml" xmlns:w16cex="http://schemas.microsoft.com/office/word/2018/wordml/cex" xmlns:w16cid="http://schemas.microsoft.com/office/word/2016/wordml/cid" xmlns:w16="http://schemas.microsoft.com/office/word/2018/wordml" xmlns:w16sdtdh="http://schemas.microsoft.com/office/word/2020/wordml/sdtdatahash" xmlns:w16se="http://schemas.microsoft.com/office/word/2015/wordml/symex" mc:Ignorable="w14 w15 w16se w16cid w16 w16cex w16sdtdh">
+<w:styles xmlns:mc="http://schemas.openxmlformats.org/markup-compatibility/2006" xmlns:r="http://schemas.openxmlformats.org/officeDocument/2006/relationships" xmlns:w="http://schemas.openxmlformats.org/wordprocessingml/2006/main" xmlns:w14="http://schemas.microsoft.com/office/word/2010/wordml" xmlns:w15="http://schemas.microsoft.com/office/word/2012/wordml" xmlns:w16cid="http://schemas.microsoft.com/office/word/2016/wordml/cid" xmlns:w16se="http://schemas.microsoft.com/office/word/2015/wordml/symex" mc:Ignorable="w14 w15 w16se w16cid">
   <w:docDefaults>
     <w:rPrDefault>
       <w:rPr>
@@ -2762,7 +2728,7 @@
       </w:pPr>
     </w:pPrDefault>
   </w:docDefaults>
-  <w:latentStyles w:defLockedState="0" w:defUIPriority="99" w:defSemiHidden="0" w:defUnhideWhenUsed="0" w:defQFormat="0" w:count="376">
+  <w:latentStyles w:defLockedState="0" w:defUIPriority="99" w:defSemiHidden="0" w:defUnhideWhenUsed="0" w:defQFormat="0" w:count="375">
     <w:lsdException w:name="Normal" w:uiPriority="0" w:qFormat="1"/>
     <w:lsdException w:name="heading 1" w:uiPriority="9" w:qFormat="1"/>
     <w:lsdException w:name="heading 2" w:semiHidden="1" w:uiPriority="9" w:unhideWhenUsed="1" w:qFormat="1"/>
@@ -3138,19 +3104,18 @@
     <w:lsdException w:name="Smart Hyperlink" w:semiHidden="1" w:unhideWhenUsed="1"/>
     <w:lsdException w:name="Hashtag" w:semiHidden="1" w:unhideWhenUsed="1"/>
     <w:lsdException w:name="Unresolved Mention" w:semiHidden="1" w:unhideWhenUsed="1"/>
-    <w:lsdException w:name="Smart Link" w:semiHidden="1" w:unhideWhenUsed="1"/>
   </w:latentStyles>
   <w:style w:type="paragraph" w:default="1" w:styleId="Normal">
     <w:name w:val="Normal"/>
     <w:qFormat/>
   </w:style>
-  <w:style w:type="character" w:default="1" w:styleId="Policepardfaut">
+  <w:style w:type="character" w:default="1" w:styleId="DefaultParagraphFont">
     <w:name w:val="Default Paragraph Font"/>
     <w:uiPriority w:val="1"/>
     <w:semiHidden/>
     <w:unhideWhenUsed/>
   </w:style>
-  <w:style w:type="table" w:default="1" w:styleId="TableauNormal">
+  <w:style w:type="table" w:default="1" w:styleId="TableNormal">
     <w:name w:val="Normal Table"/>
     <w:uiPriority w:val="99"/>
     <w:semiHidden/>
@@ -3165,13 +3130,13 @@
       </w:tblCellMar>
     </w:tblPr>
   </w:style>
-  <w:style w:type="numbering" w:default="1" w:styleId="Aucuneliste">
+  <w:style w:type="numbering" w:default="1" w:styleId="NoList">
     <w:name w:val="No List"/>
     <w:uiPriority w:val="99"/>
     <w:semiHidden/>
     <w:unhideWhenUsed/>
   </w:style>
-  <w:style w:type="paragraph" w:styleId="Paragraphedeliste">
+  <w:style w:type="paragraph" w:styleId="ListParagraph">
     <w:name w:val="List Paragraph"/>
     <w:basedOn w:val="Normal"/>
     <w:uiPriority w:val="34"/>

</xml_diff>